<commit_message>
Added DNA and PCR concentrations
</commit_message>
<xml_diff>
--- a/supplimentary/extraction_and_PCR_concentrations.docx
+++ b/supplimentary/extraction_and_PCR_concentrations.docx
@@ -11,16 +11,16 @@
         <mc:AlternateContent>
           <mc:Choice Requires="wps">
             <w:drawing>
-              <wp:anchor distT="0" distB="0" distL="114300" distR="114300" simplePos="0" relativeHeight="251659264" behindDoc="0" locked="0" layoutInCell="1" allowOverlap="1" wp14:anchorId="0025AB04" wp14:editId="6C3874DF">
+              <wp:anchor distT="0" distB="0" distL="114300" distR="114300" simplePos="0" relativeHeight="251659264" behindDoc="0" locked="0" layoutInCell="1" allowOverlap="1" wp14:anchorId="0025AB04" wp14:editId="6513A4FF">
                 <wp:simplePos x="0" y="0"/>
                 <wp:positionH relativeFrom="margin">
                   <wp:align>right</wp:align>
                 </wp:positionH>
                 <wp:positionV relativeFrom="paragraph">
-                  <wp:posOffset>319489</wp:posOffset>
+                  <wp:posOffset>252723</wp:posOffset>
                 </wp:positionV>
-                <wp:extent cx="5717540" cy="947420"/>
-                <wp:effectExtent l="0" t="0" r="0" b="5080"/>
+                <wp:extent cx="5717540" cy="1321435"/>
+                <wp:effectExtent l="0" t="0" r="0" b="0"/>
                 <wp:wrapSquare wrapText="bothSides"/>
                 <wp:docPr id="2082742517" name="Text Box 1"/>
                 <wp:cNvGraphicFramePr/>
@@ -31,7 +31,7 @@
                       <wps:spPr>
                         <a:xfrm>
                           <a:off x="0" y="0"/>
-                          <a:ext cx="5717540" cy="947451"/>
+                          <a:ext cx="5717540" cy="1322024"/>
                         </a:xfrm>
                         <a:prstGeom prst="rect">
                           <a:avLst/>
@@ -47,6 +47,7 @@
                         <w:txbxContent>
                           <w:p>
                             <w:pPr>
+                              <w:jc w:val="center"/>
                               <w:rPr>
                                 <w:rFonts w:ascii="Arial Nova" w:hAnsi="Arial Nova"/>
                               </w:rPr>
@@ -61,19 +62,7 @@
                               <w:rPr>
                                 <w:rFonts w:ascii="Arial Nova" w:hAnsi="Arial Nova"/>
                               </w:rPr>
-                              <w:t xml:space="preserve"> </w:t>
-                            </w:r>
-                            <w:r>
-                              <w:rPr>
-                                <w:rFonts w:ascii="Arial Nova" w:hAnsi="Arial Nova"/>
-                              </w:rPr>
-                              <w:t>Tab</w:t>
-                            </w:r>
-                            <w:r>
-                              <w:rPr>
-                                <w:rFonts w:ascii="Arial Nova" w:hAnsi="Arial Nova"/>
-                              </w:rPr>
-                              <w:t>.</w:t>
+                              <w:t xml:space="preserve"> Tab.</w:t>
                             </w:r>
                             <w:r>
                               <w:rPr>
@@ -85,7 +74,49 @@
                               <w:rPr>
                                 <w:rFonts w:ascii="Arial Nova" w:hAnsi="Arial Nova"/>
                               </w:rPr>
-                              <w:t xml:space="preserve">Metaprobe gauze DNA concentration measured </w:t>
+                              <w:t xml:space="preserve">Metaprobe gauze </w:t>
+                            </w:r>
+                            <w:r>
+                              <w:rPr>
+                                <w:rFonts w:ascii="Arial Nova" w:hAnsi="Arial Nova"/>
+                              </w:rPr>
+                              <w:t xml:space="preserve">template </w:t>
+                            </w:r>
+                            <w:r>
+                              <w:rPr>
+                                <w:rFonts w:ascii="Arial Nova" w:hAnsi="Arial Nova"/>
+                              </w:rPr>
+                              <w:t xml:space="preserve">DNA </w:t>
+                            </w:r>
+                            <w:r>
+                              <w:rPr>
+                                <w:rFonts w:ascii="Arial Nova" w:hAnsi="Arial Nova"/>
+                              </w:rPr>
+                              <w:t xml:space="preserve">and amplicon </w:t>
+                            </w:r>
+                            <w:r>
+                              <w:rPr>
+                                <w:rFonts w:ascii="Arial Nova" w:hAnsi="Arial Nova"/>
+                              </w:rPr>
+                              <w:t>concentration</w:t>
+                            </w:r>
+                            <w:r>
+                              <w:rPr>
+                                <w:rFonts w:ascii="Arial Nova" w:hAnsi="Arial Nova"/>
+                              </w:rPr>
+                              <w:t>s</w:t>
+                            </w:r>
+                            <w:r>
+                              <w:rPr>
+                                <w:rFonts w:ascii="Arial Nova" w:hAnsi="Arial Nova"/>
+                              </w:rPr>
+                              <w:t xml:space="preserve"> measured </w:t>
+                            </w:r>
+                            <w:r>
+                              <w:rPr>
+                                <w:rFonts w:ascii="Arial Nova" w:hAnsi="Arial Nova"/>
+                              </w:rPr>
+                              <w:t xml:space="preserve">using </w:t>
                             </w:r>
                             <w:r>
                               <w:rPr>
@@ -105,8 +136,36 @@
                               </w:rPr>
                               <w:t>QIAquick PCR Purification Kit (Cat. No. 28104, Qiagen)</w:t>
                             </w:r>
+                            <w:r>
+                              <w:rPr>
+                                <w:rFonts w:ascii="Arial Nova" w:hAnsi="Arial Nova"/>
+                              </w:rPr>
+                              <w:t xml:space="preserve"> for two primer pairs </w:t>
+                            </w:r>
+                            <w:r>
+                              <w:rPr>
+                                <w:rFonts w:ascii="Arial Nova" w:hAnsi="Arial Nova"/>
+                              </w:rPr>
+                              <w:t>Tele02 (Taberlet et al., 2018)</w:t>
+                            </w:r>
+                            <w:r>
+                              <w:rPr>
+                                <w:rFonts w:ascii="Arial Nova" w:hAnsi="Arial Nova"/>
+                              </w:rPr>
+                              <w:t xml:space="preserve"> and </w:t>
+                            </w:r>
+                            <w:r>
+                              <w:rPr>
+                                <w:rFonts w:ascii="Arial Nova" w:hAnsi="Arial Nova"/>
+                              </w:rPr>
+                              <w:t>MiFish-U (Miya et al., 2015)</w:t>
+                            </w:r>
                           </w:p>
-                          <w:p/>
+                          <w:p>
+                            <w:pPr>
+                              <w:jc w:val="center"/>
+                            </w:pPr>
+                          </w:p>
                         </w:txbxContent>
                       </wps:txbx>
                       <wps:bodyPr rot="0" spcFirstLastPara="0" vertOverflow="overflow" horzOverflow="overflow" vert="horz" wrap="square" lIns="91440" tIns="45720" rIns="91440" bIns="45720" numCol="1" spcCol="0" rtlCol="0" fromWordArt="0" anchor="t" anchorCtr="0" forceAA="0" compatLnSpc="1">
@@ -133,11 +192,12 @@
                 <v:stroke joinstyle="miter"/>
                 <v:path gradientshapeok="t" o:connecttype="rect"/>
               </v:shapetype>
-              <v:shape id="Text Box 1" o:spid="_x0000_s1026" type="#_x0000_t202" style="position:absolute;margin-left:399pt;margin-top:25.15pt;width:450.2pt;height:74.6pt;z-index:251659264;visibility:visible;mso-wrap-style:square;mso-width-percent:0;mso-height-percent:0;mso-wrap-distance-left:9pt;mso-wrap-distance-top:0;mso-wrap-distance-right:9pt;mso-wrap-distance-bottom:0;mso-position-horizontal:right;mso-position-horizontal-relative:margin;mso-position-vertical:absolute;mso-position-vertical-relative:text;mso-width-percent:0;mso-height-percent:0;mso-width-relative:margin;mso-height-relative:margin;v-text-anchor:top" o:gfxdata="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" fillcolor="white [3201]" stroked="f" strokeweight=".5pt">
+              <v:shape id="Text Box 1" o:spid="_x0000_s1026" type="#_x0000_t202" style="position:absolute;margin-left:399pt;margin-top:19.9pt;width:450.2pt;height:104.05pt;z-index:251659264;visibility:visible;mso-wrap-style:square;mso-width-percent:0;mso-height-percent:0;mso-wrap-distance-left:9pt;mso-wrap-distance-top:0;mso-wrap-distance-right:9pt;mso-wrap-distance-bottom:0;mso-position-horizontal:right;mso-position-horizontal-relative:margin;mso-position-vertical:absolute;mso-position-vertical-relative:text;mso-width-percent:0;mso-height-percent:0;mso-width-relative:margin;mso-height-relative:margin;v-text-anchor:top" o:gfxdata="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" fillcolor="white [3201]" stroked="f" strokeweight=".5pt">
                 <v:textbox>
                   <w:txbxContent>
                     <w:p>
                       <w:pPr>
+                        <w:jc w:val="center"/>
                         <w:rPr>
                           <w:rFonts w:ascii="Arial Nova" w:hAnsi="Arial Nova"/>
                         </w:rPr>
@@ -152,19 +212,7 @@
                         <w:rPr>
                           <w:rFonts w:ascii="Arial Nova" w:hAnsi="Arial Nova"/>
                         </w:rPr>
-                        <w:t xml:space="preserve"> </w:t>
-                      </w:r>
-                      <w:r>
-                        <w:rPr>
-                          <w:rFonts w:ascii="Arial Nova" w:hAnsi="Arial Nova"/>
-                        </w:rPr>
-                        <w:t>Tab</w:t>
-                      </w:r>
-                      <w:r>
-                        <w:rPr>
-                          <w:rFonts w:ascii="Arial Nova" w:hAnsi="Arial Nova"/>
-                        </w:rPr>
-                        <w:t>.</w:t>
+                        <w:t xml:space="preserve"> Tab.</w:t>
                       </w:r>
                       <w:r>
                         <w:rPr>
@@ -176,7 +224,49 @@
                         <w:rPr>
                           <w:rFonts w:ascii="Arial Nova" w:hAnsi="Arial Nova"/>
                         </w:rPr>
-                        <w:t xml:space="preserve">Metaprobe gauze DNA concentration measured </w:t>
+                        <w:t xml:space="preserve">Metaprobe gauze </w:t>
+                      </w:r>
+                      <w:r>
+                        <w:rPr>
+                          <w:rFonts w:ascii="Arial Nova" w:hAnsi="Arial Nova"/>
+                        </w:rPr>
+                        <w:t xml:space="preserve">template </w:t>
+                      </w:r>
+                      <w:r>
+                        <w:rPr>
+                          <w:rFonts w:ascii="Arial Nova" w:hAnsi="Arial Nova"/>
+                        </w:rPr>
+                        <w:t xml:space="preserve">DNA </w:t>
+                      </w:r>
+                      <w:r>
+                        <w:rPr>
+                          <w:rFonts w:ascii="Arial Nova" w:hAnsi="Arial Nova"/>
+                        </w:rPr>
+                        <w:t xml:space="preserve">and amplicon </w:t>
+                      </w:r>
+                      <w:r>
+                        <w:rPr>
+                          <w:rFonts w:ascii="Arial Nova" w:hAnsi="Arial Nova"/>
+                        </w:rPr>
+                        <w:t>concentration</w:t>
+                      </w:r>
+                      <w:r>
+                        <w:rPr>
+                          <w:rFonts w:ascii="Arial Nova" w:hAnsi="Arial Nova"/>
+                        </w:rPr>
+                        <w:t>s</w:t>
+                      </w:r>
+                      <w:r>
+                        <w:rPr>
+                          <w:rFonts w:ascii="Arial Nova" w:hAnsi="Arial Nova"/>
+                        </w:rPr>
+                        <w:t xml:space="preserve"> measured </w:t>
+                      </w:r>
+                      <w:r>
+                        <w:rPr>
+                          <w:rFonts w:ascii="Arial Nova" w:hAnsi="Arial Nova"/>
+                        </w:rPr>
+                        <w:t xml:space="preserve">using </w:t>
                       </w:r>
                       <w:r>
                         <w:rPr>
@@ -196,8 +286,36 @@
                         </w:rPr>
                         <w:t>QIAquick PCR Purification Kit (Cat. No. 28104, Qiagen)</w:t>
                       </w:r>
+                      <w:r>
+                        <w:rPr>
+                          <w:rFonts w:ascii="Arial Nova" w:hAnsi="Arial Nova"/>
+                        </w:rPr>
+                        <w:t xml:space="preserve"> for two primer pairs </w:t>
+                      </w:r>
+                      <w:r>
+                        <w:rPr>
+                          <w:rFonts w:ascii="Arial Nova" w:hAnsi="Arial Nova"/>
+                        </w:rPr>
+                        <w:t>Tele02 (Taberlet et al., 2018)</w:t>
+                      </w:r>
+                      <w:r>
+                        <w:rPr>
+                          <w:rFonts w:ascii="Arial Nova" w:hAnsi="Arial Nova"/>
+                        </w:rPr>
+                        <w:t xml:space="preserve"> and </w:t>
+                      </w:r>
+                      <w:r>
+                        <w:rPr>
+                          <w:rFonts w:ascii="Arial Nova" w:hAnsi="Arial Nova"/>
+                        </w:rPr>
+                        <w:t>MiFish-U (Miya et al., 2015)</w:t>
+                      </w:r>
                     </w:p>
-                    <w:p/>
+                    <w:p>
+                      <w:pPr>
+                        <w:jc w:val="center"/>
+                      </w:pPr>
+                    </w:p>
                   </w:txbxContent>
                 </v:textbox>
                 <w10:wrap type="square" anchorx="margin"/>
@@ -206,14 +324,11 @@
           </mc:Fallback>
         </mc:AlternateContent>
       </w:r>
-      <w:r>
-        <w:t>Table</w:t>
-      </w:r>
     </w:p>
     <w:tbl>
       <w:tblPr>
         <w:tblStyle w:val="TableGrid"/>
-        <w:tblW w:w="8928" w:type="dxa"/>
+        <w:tblW w:w="9134" w:type="dxa"/>
         <w:tblBorders>
           <w:top w:val="none" w:sz="0" w:space="0" w:color="auto"/>
           <w:left w:val="none" w:sz="0" w:space="0" w:color="auto"/>
@@ -225,17 +340,17 @@
         <w:tblLook w:val="04A0" w:firstRow="1" w:lastRow="0" w:firstColumn="1" w:lastColumn="0" w:noHBand="0" w:noVBand="1"/>
       </w:tblPr>
       <w:tblGrid>
-        <w:gridCol w:w="1246"/>
-        <w:gridCol w:w="1143"/>
-        <w:gridCol w:w="2126"/>
-        <w:gridCol w:w="1471"/>
-        <w:gridCol w:w="1471"/>
-        <w:gridCol w:w="1471"/>
+        <w:gridCol w:w="1271"/>
+        <w:gridCol w:w="1165"/>
+        <w:gridCol w:w="2163"/>
+        <w:gridCol w:w="1401"/>
+        <w:gridCol w:w="1545"/>
+        <w:gridCol w:w="1589"/>
       </w:tblGrid>
       <w:tr>
         <w:tc>
           <w:tcPr>
-            <w:tcW w:w="1222" w:type="dxa"/>
+            <w:tcW w:w="1275" w:type="dxa"/>
             <w:tcBorders>
               <w:top w:val="single" w:sz="4" w:space="0" w:color="auto"/>
               <w:bottom w:val="single" w:sz="4" w:space="0" w:color="auto"/>
@@ -265,7 +380,7 @@
         </w:tc>
         <w:tc>
           <w:tcPr>
-            <w:tcW w:w="1131" w:type="dxa"/>
+            <w:tcW w:w="1168" w:type="dxa"/>
             <w:tcBorders>
               <w:top w:val="single" w:sz="4" w:space="0" w:color="auto"/>
               <w:bottom w:val="single" w:sz="4" w:space="0" w:color="auto"/>
@@ -295,7 +410,7 @@
         </w:tc>
         <w:tc>
           <w:tcPr>
-            <w:tcW w:w="2132" w:type="dxa"/>
+            <w:tcW w:w="2173" w:type="dxa"/>
             <w:tcBorders>
               <w:top w:val="single" w:sz="4" w:space="0" w:color="auto"/>
               <w:bottom w:val="single" w:sz="4" w:space="0" w:color="auto"/>
@@ -325,7 +440,7 @@
         </w:tc>
         <w:tc>
           <w:tcPr>
-            <w:tcW w:w="1481" w:type="dxa"/>
+            <w:tcW w:w="1338" w:type="dxa"/>
             <w:tcBorders>
               <w:top w:val="single" w:sz="4" w:space="0" w:color="auto"/>
               <w:bottom w:val="single" w:sz="4" w:space="0" w:color="auto"/>
@@ -355,7 +470,7 @@
         </w:tc>
         <w:tc>
           <w:tcPr>
-            <w:tcW w:w="1481" w:type="dxa"/>
+            <w:tcW w:w="1565" w:type="dxa"/>
             <w:tcBorders>
               <w:top w:val="single" w:sz="4" w:space="0" w:color="auto"/>
               <w:bottom w:val="single" w:sz="4" w:space="0" w:color="auto"/>
@@ -379,13 +494,13 @@
                 <w:sz w:val="18"/>
                 <w:szCs w:val="18"/>
               </w:rPr>
-              <w:t>Pooled Tele02 PCR products concentration (ng/µl)</w:t>
-            </w:r>
-          </w:p>
-        </w:tc>
-        <w:tc>
-          <w:tcPr>
-            <w:tcW w:w="1481" w:type="dxa"/>
+              <w:t>Pooled Tele02 PCR product concentration (ng/µl)</w:t>
+            </w:r>
+          </w:p>
+        </w:tc>
+        <w:tc>
+          <w:tcPr>
+            <w:tcW w:w="1615" w:type="dxa"/>
             <w:tcBorders>
               <w:top w:val="single" w:sz="4" w:space="0" w:color="auto"/>
               <w:bottom w:val="single" w:sz="4" w:space="0" w:color="auto"/>
@@ -417,7 +532,7 @@
       <w:tr>
         <w:tc>
           <w:tcPr>
-            <w:tcW w:w="1222" w:type="dxa"/>
+            <w:tcW w:w="1275" w:type="dxa"/>
             <w:vMerge w:val="restart"/>
             <w:tcBorders>
               <w:top w:val="single" w:sz="4" w:space="0" w:color="auto"/>
@@ -445,7 +560,7 @@
         </w:tc>
         <w:tc>
           <w:tcPr>
-            <w:tcW w:w="1131" w:type="dxa"/>
+            <w:tcW w:w="1168" w:type="dxa"/>
             <w:vMerge w:val="restart"/>
             <w:tcBorders>
               <w:top w:val="single" w:sz="4" w:space="0" w:color="auto"/>
@@ -473,7 +588,7 @@
         </w:tc>
         <w:tc>
           <w:tcPr>
-            <w:tcW w:w="2132" w:type="dxa"/>
+            <w:tcW w:w="2173" w:type="dxa"/>
             <w:tcBorders>
               <w:top w:val="single" w:sz="4" w:space="0" w:color="auto"/>
             </w:tcBorders>
@@ -498,7 +613,7 @@
         </w:tc>
         <w:tc>
           <w:tcPr>
-            <w:tcW w:w="1481" w:type="dxa"/>
+            <w:tcW w:w="1338" w:type="dxa"/>
             <w:tcBorders>
               <w:top w:val="single" w:sz="4" w:space="0" w:color="auto"/>
             </w:tcBorders>
@@ -523,7 +638,7 @@
         </w:tc>
         <w:tc>
           <w:tcPr>
-            <w:tcW w:w="1481" w:type="dxa"/>
+            <w:tcW w:w="1565" w:type="dxa"/>
             <w:tcBorders>
               <w:top w:val="single" w:sz="4" w:space="0" w:color="auto"/>
             </w:tcBorders>
@@ -548,7 +663,7 @@
         </w:tc>
         <w:tc>
           <w:tcPr>
-            <w:tcW w:w="1481" w:type="dxa"/>
+            <w:tcW w:w="1615" w:type="dxa"/>
             <w:tcBorders>
               <w:top w:val="single" w:sz="4" w:space="0" w:color="auto"/>
             </w:tcBorders>
@@ -575,7 +690,7 @@
       <w:tr>
         <w:tc>
           <w:tcPr>
-            <w:tcW w:w="1222" w:type="dxa"/>
+            <w:tcW w:w="1275" w:type="dxa"/>
             <w:vMerge/>
             <w:vAlign w:val="center"/>
           </w:tcPr>
@@ -592,7 +707,7 @@
         </w:tc>
         <w:tc>
           <w:tcPr>
-            <w:tcW w:w="1131" w:type="dxa"/>
+            <w:tcW w:w="1168" w:type="dxa"/>
             <w:vMerge/>
             <w:vAlign w:val="center"/>
           </w:tcPr>
@@ -609,7 +724,7 @@
         </w:tc>
         <w:tc>
           <w:tcPr>
-            <w:tcW w:w="2132" w:type="dxa"/>
+            <w:tcW w:w="2173" w:type="dxa"/>
           </w:tcPr>
           <w:p>
             <w:pPr>
@@ -631,7 +746,7 @@
         </w:tc>
         <w:tc>
           <w:tcPr>
-            <w:tcW w:w="1481" w:type="dxa"/>
+            <w:tcW w:w="1338" w:type="dxa"/>
           </w:tcPr>
           <w:p>
             <w:pPr>
@@ -653,7 +768,7 @@
         </w:tc>
         <w:tc>
           <w:tcPr>
-            <w:tcW w:w="1481" w:type="dxa"/>
+            <w:tcW w:w="1565" w:type="dxa"/>
           </w:tcPr>
           <w:p>
             <w:pPr>
@@ -675,7 +790,7 @@
         </w:tc>
         <w:tc>
           <w:tcPr>
-            <w:tcW w:w="1481" w:type="dxa"/>
+            <w:tcW w:w="1615" w:type="dxa"/>
           </w:tcPr>
           <w:p>
             <w:pPr>
@@ -699,7 +814,7 @@
       <w:tr>
         <w:tc>
           <w:tcPr>
-            <w:tcW w:w="1222" w:type="dxa"/>
+            <w:tcW w:w="1275" w:type="dxa"/>
             <w:vMerge/>
             <w:vAlign w:val="center"/>
           </w:tcPr>
@@ -716,7 +831,7 @@
         </w:tc>
         <w:tc>
           <w:tcPr>
-            <w:tcW w:w="1131" w:type="dxa"/>
+            <w:tcW w:w="1168" w:type="dxa"/>
             <w:vMerge/>
             <w:tcBorders>
               <w:bottom w:val="single" w:sz="4" w:space="0" w:color="auto"/>
@@ -736,7 +851,7 @@
         </w:tc>
         <w:tc>
           <w:tcPr>
-            <w:tcW w:w="2132" w:type="dxa"/>
+            <w:tcW w:w="2173" w:type="dxa"/>
             <w:tcBorders>
               <w:bottom w:val="single" w:sz="4" w:space="0" w:color="auto"/>
             </w:tcBorders>
@@ -761,7 +876,7 @@
         </w:tc>
         <w:tc>
           <w:tcPr>
-            <w:tcW w:w="1481" w:type="dxa"/>
+            <w:tcW w:w="1338" w:type="dxa"/>
             <w:tcBorders>
               <w:bottom w:val="single" w:sz="4" w:space="0" w:color="auto"/>
             </w:tcBorders>
@@ -786,7 +901,7 @@
         </w:tc>
         <w:tc>
           <w:tcPr>
-            <w:tcW w:w="1481" w:type="dxa"/>
+            <w:tcW w:w="1565" w:type="dxa"/>
             <w:tcBorders>
               <w:bottom w:val="single" w:sz="4" w:space="0" w:color="auto"/>
             </w:tcBorders>
@@ -811,7 +926,7 @@
         </w:tc>
         <w:tc>
           <w:tcPr>
-            <w:tcW w:w="1481" w:type="dxa"/>
+            <w:tcW w:w="1615" w:type="dxa"/>
             <w:tcBorders>
               <w:bottom w:val="single" w:sz="4" w:space="0" w:color="auto"/>
             </w:tcBorders>
@@ -838,7 +953,7 @@
       <w:tr>
         <w:tc>
           <w:tcPr>
-            <w:tcW w:w="1222" w:type="dxa"/>
+            <w:tcW w:w="1275" w:type="dxa"/>
             <w:vMerge/>
             <w:vAlign w:val="center"/>
           </w:tcPr>
@@ -855,7 +970,7 @@
         </w:tc>
         <w:tc>
           <w:tcPr>
-            <w:tcW w:w="1131" w:type="dxa"/>
+            <w:tcW w:w="1168" w:type="dxa"/>
             <w:vMerge w:val="restart"/>
             <w:tcBorders>
               <w:top w:val="single" w:sz="4" w:space="0" w:color="auto"/>
@@ -883,7 +998,7 @@
         </w:tc>
         <w:tc>
           <w:tcPr>
-            <w:tcW w:w="2132" w:type="dxa"/>
+            <w:tcW w:w="2173" w:type="dxa"/>
             <w:tcBorders>
               <w:top w:val="single" w:sz="4" w:space="0" w:color="auto"/>
             </w:tcBorders>
@@ -908,7 +1023,7 @@
         </w:tc>
         <w:tc>
           <w:tcPr>
-            <w:tcW w:w="1481" w:type="dxa"/>
+            <w:tcW w:w="1338" w:type="dxa"/>
             <w:tcBorders>
               <w:top w:val="single" w:sz="4" w:space="0" w:color="auto"/>
             </w:tcBorders>
@@ -933,7 +1048,7 @@
         </w:tc>
         <w:tc>
           <w:tcPr>
-            <w:tcW w:w="1481" w:type="dxa"/>
+            <w:tcW w:w="1565" w:type="dxa"/>
             <w:tcBorders>
               <w:top w:val="single" w:sz="4" w:space="0" w:color="auto"/>
             </w:tcBorders>
@@ -958,7 +1073,7 @@
         </w:tc>
         <w:tc>
           <w:tcPr>
-            <w:tcW w:w="1481" w:type="dxa"/>
+            <w:tcW w:w="1615" w:type="dxa"/>
             <w:tcBorders>
               <w:top w:val="single" w:sz="4" w:space="0" w:color="auto"/>
             </w:tcBorders>
@@ -985,7 +1100,7 @@
       <w:tr>
         <w:tc>
           <w:tcPr>
-            <w:tcW w:w="1222" w:type="dxa"/>
+            <w:tcW w:w="1275" w:type="dxa"/>
             <w:vMerge/>
             <w:vAlign w:val="center"/>
           </w:tcPr>
@@ -1002,7 +1117,7 @@
         </w:tc>
         <w:tc>
           <w:tcPr>
-            <w:tcW w:w="1131" w:type="dxa"/>
+            <w:tcW w:w="1168" w:type="dxa"/>
             <w:vMerge/>
             <w:vAlign w:val="center"/>
           </w:tcPr>
@@ -1019,7 +1134,7 @@
         </w:tc>
         <w:tc>
           <w:tcPr>
-            <w:tcW w:w="2132" w:type="dxa"/>
+            <w:tcW w:w="2173" w:type="dxa"/>
           </w:tcPr>
           <w:p>
             <w:pPr>
@@ -1041,7 +1156,7 @@
         </w:tc>
         <w:tc>
           <w:tcPr>
-            <w:tcW w:w="1481" w:type="dxa"/>
+            <w:tcW w:w="1338" w:type="dxa"/>
           </w:tcPr>
           <w:p>
             <w:pPr>
@@ -1063,7 +1178,7 @@
         </w:tc>
         <w:tc>
           <w:tcPr>
-            <w:tcW w:w="1481" w:type="dxa"/>
+            <w:tcW w:w="1565" w:type="dxa"/>
           </w:tcPr>
           <w:p>
             <w:pPr>
@@ -1085,7 +1200,7 @@
         </w:tc>
         <w:tc>
           <w:tcPr>
-            <w:tcW w:w="1481" w:type="dxa"/>
+            <w:tcW w:w="1615" w:type="dxa"/>
           </w:tcPr>
           <w:p>
             <w:pPr>
@@ -1109,7 +1224,7 @@
       <w:tr>
         <w:tc>
           <w:tcPr>
-            <w:tcW w:w="1222" w:type="dxa"/>
+            <w:tcW w:w="1275" w:type="dxa"/>
             <w:vMerge/>
             <w:vAlign w:val="center"/>
           </w:tcPr>
@@ -1126,7 +1241,7 @@
         </w:tc>
         <w:tc>
           <w:tcPr>
-            <w:tcW w:w="1131" w:type="dxa"/>
+            <w:tcW w:w="1168" w:type="dxa"/>
             <w:vMerge/>
             <w:tcBorders>
               <w:bottom w:val="single" w:sz="4" w:space="0" w:color="auto"/>
@@ -1146,7 +1261,7 @@
         </w:tc>
         <w:tc>
           <w:tcPr>
-            <w:tcW w:w="2132" w:type="dxa"/>
+            <w:tcW w:w="2173" w:type="dxa"/>
             <w:tcBorders>
               <w:bottom w:val="single" w:sz="4" w:space="0" w:color="auto"/>
             </w:tcBorders>
@@ -1171,7 +1286,7 @@
         </w:tc>
         <w:tc>
           <w:tcPr>
-            <w:tcW w:w="1481" w:type="dxa"/>
+            <w:tcW w:w="1338" w:type="dxa"/>
             <w:tcBorders>
               <w:bottom w:val="single" w:sz="4" w:space="0" w:color="auto"/>
             </w:tcBorders>
@@ -1196,7 +1311,7 @@
         </w:tc>
         <w:tc>
           <w:tcPr>
-            <w:tcW w:w="1481" w:type="dxa"/>
+            <w:tcW w:w="1565" w:type="dxa"/>
             <w:tcBorders>
               <w:bottom w:val="single" w:sz="4" w:space="0" w:color="auto"/>
             </w:tcBorders>
@@ -1221,7 +1336,7 @@
         </w:tc>
         <w:tc>
           <w:tcPr>
-            <w:tcW w:w="1481" w:type="dxa"/>
+            <w:tcW w:w="1615" w:type="dxa"/>
             <w:tcBorders>
               <w:bottom w:val="single" w:sz="4" w:space="0" w:color="auto"/>
             </w:tcBorders>
@@ -1248,7 +1363,7 @@
       <w:tr>
         <w:tc>
           <w:tcPr>
-            <w:tcW w:w="1222" w:type="dxa"/>
+            <w:tcW w:w="1275" w:type="dxa"/>
             <w:vMerge/>
             <w:vAlign w:val="center"/>
           </w:tcPr>
@@ -1265,7 +1380,7 @@
         </w:tc>
         <w:tc>
           <w:tcPr>
-            <w:tcW w:w="1131" w:type="dxa"/>
+            <w:tcW w:w="1168" w:type="dxa"/>
             <w:vMerge w:val="restart"/>
             <w:tcBorders>
               <w:top w:val="single" w:sz="4" w:space="0" w:color="auto"/>
@@ -1293,7 +1408,7 @@
         </w:tc>
         <w:tc>
           <w:tcPr>
-            <w:tcW w:w="2132" w:type="dxa"/>
+            <w:tcW w:w="2173" w:type="dxa"/>
             <w:tcBorders>
               <w:top w:val="single" w:sz="4" w:space="0" w:color="auto"/>
             </w:tcBorders>
@@ -1318,7 +1433,7 @@
         </w:tc>
         <w:tc>
           <w:tcPr>
-            <w:tcW w:w="1481" w:type="dxa"/>
+            <w:tcW w:w="1338" w:type="dxa"/>
             <w:tcBorders>
               <w:top w:val="single" w:sz="4" w:space="0" w:color="auto"/>
             </w:tcBorders>
@@ -1343,7 +1458,7 @@
         </w:tc>
         <w:tc>
           <w:tcPr>
-            <w:tcW w:w="1481" w:type="dxa"/>
+            <w:tcW w:w="1565" w:type="dxa"/>
             <w:tcBorders>
               <w:top w:val="single" w:sz="4" w:space="0" w:color="auto"/>
             </w:tcBorders>
@@ -1368,7 +1483,7 @@
         </w:tc>
         <w:tc>
           <w:tcPr>
-            <w:tcW w:w="1481" w:type="dxa"/>
+            <w:tcW w:w="1615" w:type="dxa"/>
             <w:tcBorders>
               <w:top w:val="single" w:sz="4" w:space="0" w:color="auto"/>
             </w:tcBorders>
@@ -1395,7 +1510,7 @@
       <w:tr>
         <w:tc>
           <w:tcPr>
-            <w:tcW w:w="1222" w:type="dxa"/>
+            <w:tcW w:w="1275" w:type="dxa"/>
             <w:vMerge/>
             <w:vAlign w:val="center"/>
           </w:tcPr>
@@ -1412,7 +1527,7 @@
         </w:tc>
         <w:tc>
           <w:tcPr>
-            <w:tcW w:w="1131" w:type="dxa"/>
+            <w:tcW w:w="1168" w:type="dxa"/>
             <w:vMerge/>
             <w:vAlign w:val="center"/>
           </w:tcPr>
@@ -1429,7 +1544,7 @@
         </w:tc>
         <w:tc>
           <w:tcPr>
-            <w:tcW w:w="2132" w:type="dxa"/>
+            <w:tcW w:w="2173" w:type="dxa"/>
           </w:tcPr>
           <w:p>
             <w:pPr>
@@ -1451,7 +1566,7 @@
         </w:tc>
         <w:tc>
           <w:tcPr>
-            <w:tcW w:w="1481" w:type="dxa"/>
+            <w:tcW w:w="1338" w:type="dxa"/>
           </w:tcPr>
           <w:p>
             <w:pPr>
@@ -1473,7 +1588,7 @@
         </w:tc>
         <w:tc>
           <w:tcPr>
-            <w:tcW w:w="1481" w:type="dxa"/>
+            <w:tcW w:w="1565" w:type="dxa"/>
           </w:tcPr>
           <w:p>
             <w:pPr>
@@ -1495,7 +1610,7 @@
         </w:tc>
         <w:tc>
           <w:tcPr>
-            <w:tcW w:w="1481" w:type="dxa"/>
+            <w:tcW w:w="1615" w:type="dxa"/>
           </w:tcPr>
           <w:p>
             <w:pPr>
@@ -1519,7 +1634,7 @@
       <w:tr>
         <w:tc>
           <w:tcPr>
-            <w:tcW w:w="1222" w:type="dxa"/>
+            <w:tcW w:w="1275" w:type="dxa"/>
             <w:vMerge/>
             <w:tcBorders>
               <w:bottom w:val="single" w:sz="4" w:space="0" w:color="auto"/>
@@ -1539,7 +1654,7 @@
         </w:tc>
         <w:tc>
           <w:tcPr>
-            <w:tcW w:w="1131" w:type="dxa"/>
+            <w:tcW w:w="1168" w:type="dxa"/>
             <w:vMerge/>
             <w:tcBorders>
               <w:bottom w:val="single" w:sz="4" w:space="0" w:color="auto"/>
@@ -1559,7 +1674,7 @@
         </w:tc>
         <w:tc>
           <w:tcPr>
-            <w:tcW w:w="2132" w:type="dxa"/>
+            <w:tcW w:w="2173" w:type="dxa"/>
             <w:tcBorders>
               <w:bottom w:val="single" w:sz="4" w:space="0" w:color="auto"/>
             </w:tcBorders>
@@ -1584,7 +1699,7 @@
         </w:tc>
         <w:tc>
           <w:tcPr>
-            <w:tcW w:w="1481" w:type="dxa"/>
+            <w:tcW w:w="1338" w:type="dxa"/>
             <w:tcBorders>
               <w:bottom w:val="single" w:sz="4" w:space="0" w:color="auto"/>
             </w:tcBorders>
@@ -1609,7 +1724,7 @@
         </w:tc>
         <w:tc>
           <w:tcPr>
-            <w:tcW w:w="1481" w:type="dxa"/>
+            <w:tcW w:w="1565" w:type="dxa"/>
             <w:tcBorders>
               <w:bottom w:val="single" w:sz="4" w:space="0" w:color="auto"/>
             </w:tcBorders>
@@ -1634,7 +1749,7 @@
         </w:tc>
         <w:tc>
           <w:tcPr>
-            <w:tcW w:w="1481" w:type="dxa"/>
+            <w:tcW w:w="1615" w:type="dxa"/>
             <w:tcBorders>
               <w:bottom w:val="single" w:sz="4" w:space="0" w:color="auto"/>
             </w:tcBorders>
@@ -1661,7 +1776,7 @@
       <w:tr>
         <w:tc>
           <w:tcPr>
-            <w:tcW w:w="1222" w:type="dxa"/>
+            <w:tcW w:w="1275" w:type="dxa"/>
             <w:vMerge w:val="restart"/>
             <w:tcBorders>
               <w:top w:val="single" w:sz="4" w:space="0" w:color="auto"/>
@@ -1689,7 +1804,7 @@
         </w:tc>
         <w:tc>
           <w:tcPr>
-            <w:tcW w:w="1131" w:type="dxa"/>
+            <w:tcW w:w="1168" w:type="dxa"/>
             <w:vMerge w:val="restart"/>
             <w:tcBorders>
               <w:top w:val="single" w:sz="4" w:space="0" w:color="auto"/>
@@ -1717,7 +1832,7 @@
         </w:tc>
         <w:tc>
           <w:tcPr>
-            <w:tcW w:w="2132" w:type="dxa"/>
+            <w:tcW w:w="2173" w:type="dxa"/>
             <w:tcBorders>
               <w:top w:val="single" w:sz="4" w:space="0" w:color="auto"/>
             </w:tcBorders>
@@ -1742,7 +1857,7 @@
         </w:tc>
         <w:tc>
           <w:tcPr>
-            <w:tcW w:w="1481" w:type="dxa"/>
+            <w:tcW w:w="1338" w:type="dxa"/>
             <w:tcBorders>
               <w:top w:val="single" w:sz="4" w:space="0" w:color="auto"/>
             </w:tcBorders>
@@ -1767,7 +1882,7 @@
         </w:tc>
         <w:tc>
           <w:tcPr>
-            <w:tcW w:w="1481" w:type="dxa"/>
+            <w:tcW w:w="1565" w:type="dxa"/>
             <w:tcBorders>
               <w:top w:val="single" w:sz="4" w:space="0" w:color="auto"/>
             </w:tcBorders>
@@ -1792,7 +1907,7 @@
         </w:tc>
         <w:tc>
           <w:tcPr>
-            <w:tcW w:w="1481" w:type="dxa"/>
+            <w:tcW w:w="1615" w:type="dxa"/>
             <w:tcBorders>
               <w:top w:val="single" w:sz="4" w:space="0" w:color="auto"/>
             </w:tcBorders>
@@ -1819,7 +1934,7 @@
       <w:tr>
         <w:tc>
           <w:tcPr>
-            <w:tcW w:w="1222" w:type="dxa"/>
+            <w:tcW w:w="1275" w:type="dxa"/>
             <w:vMerge/>
             <w:vAlign w:val="center"/>
           </w:tcPr>
@@ -1836,7 +1951,7 @@
         </w:tc>
         <w:tc>
           <w:tcPr>
-            <w:tcW w:w="1131" w:type="dxa"/>
+            <w:tcW w:w="1168" w:type="dxa"/>
             <w:vMerge/>
             <w:vAlign w:val="center"/>
           </w:tcPr>
@@ -1853,7 +1968,7 @@
         </w:tc>
         <w:tc>
           <w:tcPr>
-            <w:tcW w:w="2132" w:type="dxa"/>
+            <w:tcW w:w="2173" w:type="dxa"/>
           </w:tcPr>
           <w:p>
             <w:pPr>
@@ -1875,7 +1990,7 @@
         </w:tc>
         <w:tc>
           <w:tcPr>
-            <w:tcW w:w="1481" w:type="dxa"/>
+            <w:tcW w:w="1338" w:type="dxa"/>
           </w:tcPr>
           <w:p>
             <w:pPr>
@@ -1897,7 +2012,7 @@
         </w:tc>
         <w:tc>
           <w:tcPr>
-            <w:tcW w:w="1481" w:type="dxa"/>
+            <w:tcW w:w="1565" w:type="dxa"/>
           </w:tcPr>
           <w:p>
             <w:pPr>
@@ -1919,7 +2034,7 @@
         </w:tc>
         <w:tc>
           <w:tcPr>
-            <w:tcW w:w="1481" w:type="dxa"/>
+            <w:tcW w:w="1615" w:type="dxa"/>
           </w:tcPr>
           <w:p>
             <w:pPr>
@@ -1943,7 +2058,7 @@
       <w:tr>
         <w:tc>
           <w:tcPr>
-            <w:tcW w:w="1222" w:type="dxa"/>
+            <w:tcW w:w="1275" w:type="dxa"/>
             <w:vMerge/>
             <w:vAlign w:val="center"/>
           </w:tcPr>
@@ -1960,7 +2075,7 @@
         </w:tc>
         <w:tc>
           <w:tcPr>
-            <w:tcW w:w="1131" w:type="dxa"/>
+            <w:tcW w:w="1168" w:type="dxa"/>
             <w:vMerge/>
             <w:tcBorders>
               <w:bottom w:val="single" w:sz="4" w:space="0" w:color="auto"/>
@@ -1980,7 +2095,7 @@
         </w:tc>
         <w:tc>
           <w:tcPr>
-            <w:tcW w:w="2132" w:type="dxa"/>
+            <w:tcW w:w="2173" w:type="dxa"/>
             <w:tcBorders>
               <w:bottom w:val="single" w:sz="4" w:space="0" w:color="auto"/>
             </w:tcBorders>
@@ -2005,7 +2120,7 @@
         </w:tc>
         <w:tc>
           <w:tcPr>
-            <w:tcW w:w="1481" w:type="dxa"/>
+            <w:tcW w:w="1338" w:type="dxa"/>
             <w:tcBorders>
               <w:bottom w:val="single" w:sz="4" w:space="0" w:color="auto"/>
             </w:tcBorders>
@@ -2030,7 +2145,7 @@
         </w:tc>
         <w:tc>
           <w:tcPr>
-            <w:tcW w:w="1481" w:type="dxa"/>
+            <w:tcW w:w="1565" w:type="dxa"/>
             <w:tcBorders>
               <w:bottom w:val="single" w:sz="4" w:space="0" w:color="auto"/>
             </w:tcBorders>
@@ -2055,7 +2170,7 @@
         </w:tc>
         <w:tc>
           <w:tcPr>
-            <w:tcW w:w="1481" w:type="dxa"/>
+            <w:tcW w:w="1615" w:type="dxa"/>
             <w:tcBorders>
               <w:bottom w:val="single" w:sz="4" w:space="0" w:color="auto"/>
             </w:tcBorders>
@@ -2082,7 +2197,7 @@
       <w:tr>
         <w:tc>
           <w:tcPr>
-            <w:tcW w:w="1222" w:type="dxa"/>
+            <w:tcW w:w="1275" w:type="dxa"/>
             <w:vMerge/>
             <w:vAlign w:val="center"/>
           </w:tcPr>
@@ -2099,7 +2214,7 @@
         </w:tc>
         <w:tc>
           <w:tcPr>
-            <w:tcW w:w="1131" w:type="dxa"/>
+            <w:tcW w:w="1168" w:type="dxa"/>
             <w:vMerge w:val="restart"/>
             <w:tcBorders>
               <w:top w:val="single" w:sz="4" w:space="0" w:color="auto"/>
@@ -2127,7 +2242,7 @@
         </w:tc>
         <w:tc>
           <w:tcPr>
-            <w:tcW w:w="2132" w:type="dxa"/>
+            <w:tcW w:w="2173" w:type="dxa"/>
             <w:tcBorders>
               <w:top w:val="single" w:sz="4" w:space="0" w:color="auto"/>
             </w:tcBorders>
@@ -2152,7 +2267,7 @@
         </w:tc>
         <w:tc>
           <w:tcPr>
-            <w:tcW w:w="1481" w:type="dxa"/>
+            <w:tcW w:w="1338" w:type="dxa"/>
             <w:tcBorders>
               <w:top w:val="single" w:sz="4" w:space="0" w:color="auto"/>
             </w:tcBorders>
@@ -2177,7 +2292,7 @@
         </w:tc>
         <w:tc>
           <w:tcPr>
-            <w:tcW w:w="1481" w:type="dxa"/>
+            <w:tcW w:w="1565" w:type="dxa"/>
             <w:tcBorders>
               <w:top w:val="single" w:sz="4" w:space="0" w:color="auto"/>
             </w:tcBorders>
@@ -2202,7 +2317,7 @@
         </w:tc>
         <w:tc>
           <w:tcPr>
-            <w:tcW w:w="1481" w:type="dxa"/>
+            <w:tcW w:w="1615" w:type="dxa"/>
             <w:tcBorders>
               <w:top w:val="single" w:sz="4" w:space="0" w:color="auto"/>
             </w:tcBorders>
@@ -2229,7 +2344,7 @@
       <w:tr>
         <w:tc>
           <w:tcPr>
-            <w:tcW w:w="1222" w:type="dxa"/>
+            <w:tcW w:w="1275" w:type="dxa"/>
             <w:vMerge/>
             <w:vAlign w:val="center"/>
           </w:tcPr>
@@ -2246,7 +2361,7 @@
         </w:tc>
         <w:tc>
           <w:tcPr>
-            <w:tcW w:w="1131" w:type="dxa"/>
+            <w:tcW w:w="1168" w:type="dxa"/>
             <w:vMerge/>
             <w:vAlign w:val="center"/>
           </w:tcPr>
@@ -2263,7 +2378,7 @@
         </w:tc>
         <w:tc>
           <w:tcPr>
-            <w:tcW w:w="2132" w:type="dxa"/>
+            <w:tcW w:w="2173" w:type="dxa"/>
           </w:tcPr>
           <w:p>
             <w:pPr>
@@ -2285,7 +2400,7 @@
         </w:tc>
         <w:tc>
           <w:tcPr>
-            <w:tcW w:w="1481" w:type="dxa"/>
+            <w:tcW w:w="1338" w:type="dxa"/>
           </w:tcPr>
           <w:p>
             <w:pPr>
@@ -2307,7 +2422,7 @@
         </w:tc>
         <w:tc>
           <w:tcPr>
-            <w:tcW w:w="1481" w:type="dxa"/>
+            <w:tcW w:w="1565" w:type="dxa"/>
           </w:tcPr>
           <w:p>
             <w:pPr>
@@ -2329,7 +2444,7 @@
         </w:tc>
         <w:tc>
           <w:tcPr>
-            <w:tcW w:w="1481" w:type="dxa"/>
+            <w:tcW w:w="1615" w:type="dxa"/>
           </w:tcPr>
           <w:p>
             <w:pPr>
@@ -2353,7 +2468,7 @@
       <w:tr>
         <w:tc>
           <w:tcPr>
-            <w:tcW w:w="1222" w:type="dxa"/>
+            <w:tcW w:w="1275" w:type="dxa"/>
             <w:vMerge/>
             <w:vAlign w:val="center"/>
           </w:tcPr>
@@ -2370,7 +2485,7 @@
         </w:tc>
         <w:tc>
           <w:tcPr>
-            <w:tcW w:w="1131" w:type="dxa"/>
+            <w:tcW w:w="1168" w:type="dxa"/>
             <w:vMerge/>
             <w:tcBorders>
               <w:bottom w:val="single" w:sz="4" w:space="0" w:color="auto"/>
@@ -2390,7 +2505,7 @@
         </w:tc>
         <w:tc>
           <w:tcPr>
-            <w:tcW w:w="2132" w:type="dxa"/>
+            <w:tcW w:w="2173" w:type="dxa"/>
             <w:tcBorders>
               <w:bottom w:val="single" w:sz="4" w:space="0" w:color="auto"/>
             </w:tcBorders>
@@ -2415,7 +2530,7 @@
         </w:tc>
         <w:tc>
           <w:tcPr>
-            <w:tcW w:w="1481" w:type="dxa"/>
+            <w:tcW w:w="1338" w:type="dxa"/>
             <w:tcBorders>
               <w:bottom w:val="single" w:sz="4" w:space="0" w:color="auto"/>
             </w:tcBorders>
@@ -2440,7 +2555,7 @@
         </w:tc>
         <w:tc>
           <w:tcPr>
-            <w:tcW w:w="1481" w:type="dxa"/>
+            <w:tcW w:w="1565" w:type="dxa"/>
             <w:tcBorders>
               <w:bottom w:val="single" w:sz="4" w:space="0" w:color="auto"/>
             </w:tcBorders>
@@ -2465,7 +2580,7 @@
         </w:tc>
         <w:tc>
           <w:tcPr>
-            <w:tcW w:w="1481" w:type="dxa"/>
+            <w:tcW w:w="1615" w:type="dxa"/>
             <w:tcBorders>
               <w:bottom w:val="single" w:sz="4" w:space="0" w:color="auto"/>
             </w:tcBorders>
@@ -2492,7 +2607,7 @@
       <w:tr>
         <w:tc>
           <w:tcPr>
-            <w:tcW w:w="1222" w:type="dxa"/>
+            <w:tcW w:w="1275" w:type="dxa"/>
             <w:vMerge/>
             <w:vAlign w:val="center"/>
           </w:tcPr>
@@ -2509,7 +2624,7 @@
         </w:tc>
         <w:tc>
           <w:tcPr>
-            <w:tcW w:w="1131" w:type="dxa"/>
+            <w:tcW w:w="1168" w:type="dxa"/>
             <w:vMerge w:val="restart"/>
             <w:tcBorders>
               <w:top w:val="single" w:sz="4" w:space="0" w:color="auto"/>
@@ -2537,7 +2652,7 @@
         </w:tc>
         <w:tc>
           <w:tcPr>
-            <w:tcW w:w="2132" w:type="dxa"/>
+            <w:tcW w:w="2173" w:type="dxa"/>
             <w:tcBorders>
               <w:top w:val="single" w:sz="4" w:space="0" w:color="auto"/>
             </w:tcBorders>
@@ -2562,7 +2677,7 @@
         </w:tc>
         <w:tc>
           <w:tcPr>
-            <w:tcW w:w="1481" w:type="dxa"/>
+            <w:tcW w:w="1338" w:type="dxa"/>
             <w:tcBorders>
               <w:top w:val="single" w:sz="4" w:space="0" w:color="auto"/>
             </w:tcBorders>
@@ -2587,7 +2702,7 @@
         </w:tc>
         <w:tc>
           <w:tcPr>
-            <w:tcW w:w="1481" w:type="dxa"/>
+            <w:tcW w:w="1565" w:type="dxa"/>
             <w:tcBorders>
               <w:top w:val="single" w:sz="4" w:space="0" w:color="auto"/>
             </w:tcBorders>
@@ -2612,7 +2727,7 @@
         </w:tc>
         <w:tc>
           <w:tcPr>
-            <w:tcW w:w="1481" w:type="dxa"/>
+            <w:tcW w:w="1615" w:type="dxa"/>
             <w:tcBorders>
               <w:top w:val="single" w:sz="4" w:space="0" w:color="auto"/>
             </w:tcBorders>
@@ -2639,7 +2754,7 @@
       <w:tr>
         <w:tc>
           <w:tcPr>
-            <w:tcW w:w="1222" w:type="dxa"/>
+            <w:tcW w:w="1275" w:type="dxa"/>
             <w:vMerge/>
             <w:vAlign w:val="center"/>
           </w:tcPr>
@@ -2656,7 +2771,7 @@
         </w:tc>
         <w:tc>
           <w:tcPr>
-            <w:tcW w:w="1131" w:type="dxa"/>
+            <w:tcW w:w="1168" w:type="dxa"/>
             <w:vMerge/>
             <w:vAlign w:val="center"/>
           </w:tcPr>
@@ -2673,7 +2788,7 @@
         </w:tc>
         <w:tc>
           <w:tcPr>
-            <w:tcW w:w="2132" w:type="dxa"/>
+            <w:tcW w:w="2173" w:type="dxa"/>
           </w:tcPr>
           <w:p>
             <w:pPr>
@@ -2695,7 +2810,7 @@
         </w:tc>
         <w:tc>
           <w:tcPr>
-            <w:tcW w:w="1481" w:type="dxa"/>
+            <w:tcW w:w="1338" w:type="dxa"/>
           </w:tcPr>
           <w:p>
             <w:pPr>
@@ -2717,7 +2832,7 @@
         </w:tc>
         <w:tc>
           <w:tcPr>
-            <w:tcW w:w="1481" w:type="dxa"/>
+            <w:tcW w:w="1565" w:type="dxa"/>
           </w:tcPr>
           <w:p>
             <w:pPr>
@@ -2739,7 +2854,7 @@
         </w:tc>
         <w:tc>
           <w:tcPr>
-            <w:tcW w:w="1481" w:type="dxa"/>
+            <w:tcW w:w="1615" w:type="dxa"/>
           </w:tcPr>
           <w:p>
             <w:pPr>
@@ -2763,7 +2878,7 @@
       <w:tr>
         <w:tc>
           <w:tcPr>
-            <w:tcW w:w="1222" w:type="dxa"/>
+            <w:tcW w:w="1275" w:type="dxa"/>
             <w:vMerge/>
             <w:tcBorders>
               <w:bottom w:val="single" w:sz="4" w:space="0" w:color="auto"/>
@@ -2783,7 +2898,7 @@
         </w:tc>
         <w:tc>
           <w:tcPr>
-            <w:tcW w:w="1131" w:type="dxa"/>
+            <w:tcW w:w="1168" w:type="dxa"/>
             <w:vMerge/>
             <w:tcBorders>
               <w:bottom w:val="single" w:sz="4" w:space="0" w:color="auto"/>
@@ -2803,7 +2918,7 @@
         </w:tc>
         <w:tc>
           <w:tcPr>
-            <w:tcW w:w="2132" w:type="dxa"/>
+            <w:tcW w:w="2173" w:type="dxa"/>
             <w:tcBorders>
               <w:bottom w:val="single" w:sz="4" w:space="0" w:color="auto"/>
             </w:tcBorders>
@@ -2828,7 +2943,7 @@
         </w:tc>
         <w:tc>
           <w:tcPr>
-            <w:tcW w:w="1481" w:type="dxa"/>
+            <w:tcW w:w="1338" w:type="dxa"/>
             <w:tcBorders>
               <w:bottom w:val="single" w:sz="4" w:space="0" w:color="auto"/>
             </w:tcBorders>
@@ -2853,7 +2968,7 @@
         </w:tc>
         <w:tc>
           <w:tcPr>
-            <w:tcW w:w="1481" w:type="dxa"/>
+            <w:tcW w:w="1565" w:type="dxa"/>
             <w:tcBorders>
               <w:bottom w:val="single" w:sz="4" w:space="0" w:color="auto"/>
             </w:tcBorders>
@@ -2878,7 +2993,7 @@
         </w:tc>
         <w:tc>
           <w:tcPr>
-            <w:tcW w:w="1481" w:type="dxa"/>
+            <w:tcW w:w="1615" w:type="dxa"/>
             <w:tcBorders>
               <w:bottom w:val="single" w:sz="4" w:space="0" w:color="auto"/>
             </w:tcBorders>
@@ -2905,7 +3020,7 @@
       <w:tr>
         <w:tc>
           <w:tcPr>
-            <w:tcW w:w="1222" w:type="dxa"/>
+            <w:tcW w:w="1275" w:type="dxa"/>
             <w:vMerge w:val="restart"/>
             <w:tcBorders>
               <w:top w:val="single" w:sz="4" w:space="0" w:color="auto"/>
@@ -2933,7 +3048,7 @@
         </w:tc>
         <w:tc>
           <w:tcPr>
-            <w:tcW w:w="1131" w:type="dxa"/>
+            <w:tcW w:w="1168" w:type="dxa"/>
             <w:vMerge w:val="restart"/>
             <w:tcBorders>
               <w:top w:val="single" w:sz="4" w:space="0" w:color="auto"/>
@@ -2961,7 +3076,7 @@
         </w:tc>
         <w:tc>
           <w:tcPr>
-            <w:tcW w:w="2132" w:type="dxa"/>
+            <w:tcW w:w="2173" w:type="dxa"/>
             <w:tcBorders>
               <w:top w:val="single" w:sz="4" w:space="0" w:color="auto"/>
             </w:tcBorders>
@@ -2986,7 +3101,7 @@
         </w:tc>
         <w:tc>
           <w:tcPr>
-            <w:tcW w:w="1481" w:type="dxa"/>
+            <w:tcW w:w="1338" w:type="dxa"/>
             <w:tcBorders>
               <w:top w:val="single" w:sz="4" w:space="0" w:color="auto"/>
             </w:tcBorders>
@@ -3011,7 +3126,7 @@
         </w:tc>
         <w:tc>
           <w:tcPr>
-            <w:tcW w:w="1481" w:type="dxa"/>
+            <w:tcW w:w="1565" w:type="dxa"/>
             <w:tcBorders>
               <w:top w:val="single" w:sz="4" w:space="0" w:color="auto"/>
             </w:tcBorders>
@@ -3036,7 +3151,7 @@
         </w:tc>
         <w:tc>
           <w:tcPr>
-            <w:tcW w:w="1481" w:type="dxa"/>
+            <w:tcW w:w="1615" w:type="dxa"/>
             <w:tcBorders>
               <w:top w:val="single" w:sz="4" w:space="0" w:color="auto"/>
             </w:tcBorders>
@@ -3063,7 +3178,7 @@
       <w:tr>
         <w:tc>
           <w:tcPr>
-            <w:tcW w:w="1222" w:type="dxa"/>
+            <w:tcW w:w="1275" w:type="dxa"/>
             <w:vMerge/>
             <w:vAlign w:val="center"/>
           </w:tcPr>
@@ -3080,7 +3195,7 @@
         </w:tc>
         <w:tc>
           <w:tcPr>
-            <w:tcW w:w="1131" w:type="dxa"/>
+            <w:tcW w:w="1168" w:type="dxa"/>
             <w:vMerge/>
             <w:vAlign w:val="center"/>
           </w:tcPr>
@@ -3097,7 +3212,7 @@
         </w:tc>
         <w:tc>
           <w:tcPr>
-            <w:tcW w:w="2132" w:type="dxa"/>
+            <w:tcW w:w="2173" w:type="dxa"/>
           </w:tcPr>
           <w:p>
             <w:pPr>
@@ -3119,7 +3234,7 @@
         </w:tc>
         <w:tc>
           <w:tcPr>
-            <w:tcW w:w="1481" w:type="dxa"/>
+            <w:tcW w:w="1338" w:type="dxa"/>
           </w:tcPr>
           <w:p>
             <w:pPr>
@@ -3141,7 +3256,7 @@
         </w:tc>
         <w:tc>
           <w:tcPr>
-            <w:tcW w:w="1481" w:type="dxa"/>
+            <w:tcW w:w="1565" w:type="dxa"/>
           </w:tcPr>
           <w:p>
             <w:pPr>
@@ -3163,7 +3278,7 @@
         </w:tc>
         <w:tc>
           <w:tcPr>
-            <w:tcW w:w="1481" w:type="dxa"/>
+            <w:tcW w:w="1615" w:type="dxa"/>
           </w:tcPr>
           <w:p>
             <w:pPr>
@@ -3187,7 +3302,7 @@
       <w:tr>
         <w:tc>
           <w:tcPr>
-            <w:tcW w:w="1222" w:type="dxa"/>
+            <w:tcW w:w="1275" w:type="dxa"/>
             <w:vMerge/>
             <w:vAlign w:val="center"/>
           </w:tcPr>
@@ -3204,7 +3319,7 @@
         </w:tc>
         <w:tc>
           <w:tcPr>
-            <w:tcW w:w="1131" w:type="dxa"/>
+            <w:tcW w:w="1168" w:type="dxa"/>
             <w:vMerge/>
             <w:tcBorders>
               <w:bottom w:val="single" w:sz="4" w:space="0" w:color="auto"/>
@@ -3224,7 +3339,7 @@
         </w:tc>
         <w:tc>
           <w:tcPr>
-            <w:tcW w:w="2132" w:type="dxa"/>
+            <w:tcW w:w="2173" w:type="dxa"/>
             <w:tcBorders>
               <w:bottom w:val="single" w:sz="4" w:space="0" w:color="auto"/>
             </w:tcBorders>
@@ -3249,7 +3364,7 @@
         </w:tc>
         <w:tc>
           <w:tcPr>
-            <w:tcW w:w="1481" w:type="dxa"/>
+            <w:tcW w:w="1338" w:type="dxa"/>
             <w:tcBorders>
               <w:bottom w:val="single" w:sz="4" w:space="0" w:color="auto"/>
             </w:tcBorders>
@@ -3274,7 +3389,7 @@
         </w:tc>
         <w:tc>
           <w:tcPr>
-            <w:tcW w:w="1481" w:type="dxa"/>
+            <w:tcW w:w="1565" w:type="dxa"/>
             <w:tcBorders>
               <w:bottom w:val="single" w:sz="4" w:space="0" w:color="auto"/>
             </w:tcBorders>
@@ -3299,7 +3414,7 @@
         </w:tc>
         <w:tc>
           <w:tcPr>
-            <w:tcW w:w="1481" w:type="dxa"/>
+            <w:tcW w:w="1615" w:type="dxa"/>
             <w:tcBorders>
               <w:bottom w:val="single" w:sz="4" w:space="0" w:color="auto"/>
             </w:tcBorders>
@@ -3326,7 +3441,7 @@
       <w:tr>
         <w:tc>
           <w:tcPr>
-            <w:tcW w:w="1222" w:type="dxa"/>
+            <w:tcW w:w="1275" w:type="dxa"/>
             <w:vMerge/>
             <w:vAlign w:val="center"/>
           </w:tcPr>
@@ -3343,7 +3458,7 @@
         </w:tc>
         <w:tc>
           <w:tcPr>
-            <w:tcW w:w="1131" w:type="dxa"/>
+            <w:tcW w:w="1168" w:type="dxa"/>
             <w:vMerge w:val="restart"/>
             <w:tcBorders>
               <w:top w:val="single" w:sz="4" w:space="0" w:color="auto"/>
@@ -3371,7 +3486,7 @@
         </w:tc>
         <w:tc>
           <w:tcPr>
-            <w:tcW w:w="2132" w:type="dxa"/>
+            <w:tcW w:w="2173" w:type="dxa"/>
             <w:tcBorders>
               <w:top w:val="single" w:sz="4" w:space="0" w:color="auto"/>
             </w:tcBorders>
@@ -3396,7 +3511,7 @@
         </w:tc>
         <w:tc>
           <w:tcPr>
-            <w:tcW w:w="1481" w:type="dxa"/>
+            <w:tcW w:w="1338" w:type="dxa"/>
             <w:tcBorders>
               <w:top w:val="single" w:sz="4" w:space="0" w:color="auto"/>
             </w:tcBorders>
@@ -3421,7 +3536,7 @@
         </w:tc>
         <w:tc>
           <w:tcPr>
-            <w:tcW w:w="1481" w:type="dxa"/>
+            <w:tcW w:w="1565" w:type="dxa"/>
             <w:tcBorders>
               <w:top w:val="single" w:sz="4" w:space="0" w:color="auto"/>
             </w:tcBorders>
@@ -3446,7 +3561,7 @@
         </w:tc>
         <w:tc>
           <w:tcPr>
-            <w:tcW w:w="1481" w:type="dxa"/>
+            <w:tcW w:w="1615" w:type="dxa"/>
             <w:tcBorders>
               <w:top w:val="single" w:sz="4" w:space="0" w:color="auto"/>
             </w:tcBorders>
@@ -3473,7 +3588,7 @@
       <w:tr>
         <w:tc>
           <w:tcPr>
-            <w:tcW w:w="1222" w:type="dxa"/>
+            <w:tcW w:w="1275" w:type="dxa"/>
             <w:vMerge/>
             <w:vAlign w:val="center"/>
           </w:tcPr>
@@ -3490,7 +3605,7 @@
         </w:tc>
         <w:tc>
           <w:tcPr>
-            <w:tcW w:w="1131" w:type="dxa"/>
+            <w:tcW w:w="1168" w:type="dxa"/>
             <w:vMerge/>
             <w:vAlign w:val="center"/>
           </w:tcPr>
@@ -3507,7 +3622,7 @@
         </w:tc>
         <w:tc>
           <w:tcPr>
-            <w:tcW w:w="2132" w:type="dxa"/>
+            <w:tcW w:w="2173" w:type="dxa"/>
           </w:tcPr>
           <w:p>
             <w:pPr>
@@ -3529,7 +3644,7 @@
         </w:tc>
         <w:tc>
           <w:tcPr>
-            <w:tcW w:w="1481" w:type="dxa"/>
+            <w:tcW w:w="1338" w:type="dxa"/>
           </w:tcPr>
           <w:p>
             <w:pPr>
@@ -3551,7 +3666,7 @@
         </w:tc>
         <w:tc>
           <w:tcPr>
-            <w:tcW w:w="1481" w:type="dxa"/>
+            <w:tcW w:w="1565" w:type="dxa"/>
           </w:tcPr>
           <w:p>
             <w:pPr>
@@ -3573,7 +3688,7 @@
         </w:tc>
         <w:tc>
           <w:tcPr>
-            <w:tcW w:w="1481" w:type="dxa"/>
+            <w:tcW w:w="1615" w:type="dxa"/>
           </w:tcPr>
           <w:p>
             <w:pPr>
@@ -3597,7 +3712,7 @@
       <w:tr>
         <w:tc>
           <w:tcPr>
-            <w:tcW w:w="1222" w:type="dxa"/>
+            <w:tcW w:w="1275" w:type="dxa"/>
             <w:vMerge/>
             <w:vAlign w:val="center"/>
           </w:tcPr>
@@ -3614,7 +3729,7 @@
         </w:tc>
         <w:tc>
           <w:tcPr>
-            <w:tcW w:w="1131" w:type="dxa"/>
+            <w:tcW w:w="1168" w:type="dxa"/>
             <w:vMerge/>
             <w:tcBorders>
               <w:bottom w:val="single" w:sz="4" w:space="0" w:color="auto"/>
@@ -3634,7 +3749,7 @@
         </w:tc>
         <w:tc>
           <w:tcPr>
-            <w:tcW w:w="2132" w:type="dxa"/>
+            <w:tcW w:w="2173" w:type="dxa"/>
             <w:tcBorders>
               <w:bottom w:val="single" w:sz="4" w:space="0" w:color="auto"/>
             </w:tcBorders>
@@ -3659,7 +3774,7 @@
         </w:tc>
         <w:tc>
           <w:tcPr>
-            <w:tcW w:w="1481" w:type="dxa"/>
+            <w:tcW w:w="1338" w:type="dxa"/>
             <w:tcBorders>
               <w:bottom w:val="single" w:sz="4" w:space="0" w:color="auto"/>
             </w:tcBorders>
@@ -3684,7 +3799,7 @@
         </w:tc>
         <w:tc>
           <w:tcPr>
-            <w:tcW w:w="1481" w:type="dxa"/>
+            <w:tcW w:w="1565" w:type="dxa"/>
             <w:tcBorders>
               <w:bottom w:val="single" w:sz="4" w:space="0" w:color="auto"/>
             </w:tcBorders>
@@ -3709,7 +3824,7 @@
         </w:tc>
         <w:tc>
           <w:tcPr>
-            <w:tcW w:w="1481" w:type="dxa"/>
+            <w:tcW w:w="1615" w:type="dxa"/>
             <w:tcBorders>
               <w:bottom w:val="single" w:sz="4" w:space="0" w:color="auto"/>
             </w:tcBorders>
@@ -3736,7 +3851,7 @@
       <w:tr>
         <w:tc>
           <w:tcPr>
-            <w:tcW w:w="1222" w:type="dxa"/>
+            <w:tcW w:w="1275" w:type="dxa"/>
             <w:vMerge/>
             <w:vAlign w:val="center"/>
           </w:tcPr>
@@ -3753,7 +3868,7 @@
         </w:tc>
         <w:tc>
           <w:tcPr>
-            <w:tcW w:w="1131" w:type="dxa"/>
+            <w:tcW w:w="1168" w:type="dxa"/>
             <w:vMerge w:val="restart"/>
             <w:tcBorders>
               <w:top w:val="single" w:sz="4" w:space="0" w:color="auto"/>
@@ -3781,7 +3896,7 @@
         </w:tc>
         <w:tc>
           <w:tcPr>
-            <w:tcW w:w="2132" w:type="dxa"/>
+            <w:tcW w:w="2173" w:type="dxa"/>
             <w:tcBorders>
               <w:top w:val="single" w:sz="4" w:space="0" w:color="auto"/>
             </w:tcBorders>
@@ -3806,7 +3921,7 @@
         </w:tc>
         <w:tc>
           <w:tcPr>
-            <w:tcW w:w="1481" w:type="dxa"/>
+            <w:tcW w:w="1338" w:type="dxa"/>
             <w:tcBorders>
               <w:top w:val="single" w:sz="4" w:space="0" w:color="auto"/>
             </w:tcBorders>
@@ -3831,7 +3946,7 @@
         </w:tc>
         <w:tc>
           <w:tcPr>
-            <w:tcW w:w="1481" w:type="dxa"/>
+            <w:tcW w:w="1565" w:type="dxa"/>
             <w:tcBorders>
               <w:top w:val="single" w:sz="4" w:space="0" w:color="auto"/>
             </w:tcBorders>
@@ -3856,7 +3971,7 @@
         </w:tc>
         <w:tc>
           <w:tcPr>
-            <w:tcW w:w="1481" w:type="dxa"/>
+            <w:tcW w:w="1615" w:type="dxa"/>
             <w:tcBorders>
               <w:top w:val="single" w:sz="4" w:space="0" w:color="auto"/>
             </w:tcBorders>
@@ -3883,7 +3998,7 @@
       <w:tr>
         <w:tc>
           <w:tcPr>
-            <w:tcW w:w="1222" w:type="dxa"/>
+            <w:tcW w:w="1275" w:type="dxa"/>
             <w:vMerge/>
             <w:vAlign w:val="center"/>
           </w:tcPr>
@@ -3900,7 +4015,7 @@
         </w:tc>
         <w:tc>
           <w:tcPr>
-            <w:tcW w:w="1131" w:type="dxa"/>
+            <w:tcW w:w="1168" w:type="dxa"/>
             <w:vMerge/>
             <w:vAlign w:val="center"/>
           </w:tcPr>
@@ -3917,7 +4032,7 @@
         </w:tc>
         <w:tc>
           <w:tcPr>
-            <w:tcW w:w="2132" w:type="dxa"/>
+            <w:tcW w:w="2173" w:type="dxa"/>
           </w:tcPr>
           <w:p>
             <w:pPr>
@@ -3939,7 +4054,7 @@
         </w:tc>
         <w:tc>
           <w:tcPr>
-            <w:tcW w:w="1481" w:type="dxa"/>
+            <w:tcW w:w="1338" w:type="dxa"/>
           </w:tcPr>
           <w:p>
             <w:pPr>
@@ -3961,7 +4076,7 @@
         </w:tc>
         <w:tc>
           <w:tcPr>
-            <w:tcW w:w="1481" w:type="dxa"/>
+            <w:tcW w:w="1565" w:type="dxa"/>
           </w:tcPr>
           <w:p>
             <w:pPr>
@@ -3983,7 +4098,7 @@
         </w:tc>
         <w:tc>
           <w:tcPr>
-            <w:tcW w:w="1481" w:type="dxa"/>
+            <w:tcW w:w="1615" w:type="dxa"/>
           </w:tcPr>
           <w:p>
             <w:pPr>
@@ -4007,7 +4122,7 @@
       <w:tr>
         <w:tc>
           <w:tcPr>
-            <w:tcW w:w="1222" w:type="dxa"/>
+            <w:tcW w:w="1275" w:type="dxa"/>
             <w:vMerge/>
             <w:tcBorders>
               <w:bottom w:val="single" w:sz="4" w:space="0" w:color="auto"/>
@@ -4027,7 +4142,7 @@
         </w:tc>
         <w:tc>
           <w:tcPr>
-            <w:tcW w:w="1131" w:type="dxa"/>
+            <w:tcW w:w="1168" w:type="dxa"/>
             <w:vMerge/>
             <w:tcBorders>
               <w:bottom w:val="single" w:sz="4" w:space="0" w:color="auto"/>
@@ -4047,7 +4162,7 @@
         </w:tc>
         <w:tc>
           <w:tcPr>
-            <w:tcW w:w="2132" w:type="dxa"/>
+            <w:tcW w:w="2173" w:type="dxa"/>
             <w:tcBorders>
               <w:bottom w:val="single" w:sz="4" w:space="0" w:color="auto"/>
             </w:tcBorders>
@@ -4072,7 +4187,7 @@
         </w:tc>
         <w:tc>
           <w:tcPr>
-            <w:tcW w:w="1481" w:type="dxa"/>
+            <w:tcW w:w="1338" w:type="dxa"/>
             <w:tcBorders>
               <w:bottom w:val="single" w:sz="4" w:space="0" w:color="auto"/>
             </w:tcBorders>
@@ -4097,7 +4212,7 @@
         </w:tc>
         <w:tc>
           <w:tcPr>
-            <w:tcW w:w="1481" w:type="dxa"/>
+            <w:tcW w:w="1565" w:type="dxa"/>
             <w:tcBorders>
               <w:bottom w:val="single" w:sz="4" w:space="0" w:color="auto"/>
             </w:tcBorders>
@@ -4122,7 +4237,7 @@
         </w:tc>
         <w:tc>
           <w:tcPr>
-            <w:tcW w:w="1481" w:type="dxa"/>
+            <w:tcW w:w="1615" w:type="dxa"/>
             <w:tcBorders>
               <w:bottom w:val="single" w:sz="4" w:space="0" w:color="auto"/>
             </w:tcBorders>
@@ -4149,7 +4264,7 @@
       <w:tr>
         <w:tc>
           <w:tcPr>
-            <w:tcW w:w="1222" w:type="dxa"/>
+            <w:tcW w:w="1275" w:type="dxa"/>
             <w:vMerge w:val="restart"/>
             <w:tcBorders>
               <w:top w:val="single" w:sz="4" w:space="0" w:color="auto"/>
@@ -4177,7 +4292,7 @@
         </w:tc>
         <w:tc>
           <w:tcPr>
-            <w:tcW w:w="1131" w:type="dxa"/>
+            <w:tcW w:w="1168" w:type="dxa"/>
             <w:vMerge w:val="restart"/>
             <w:tcBorders>
               <w:top w:val="single" w:sz="4" w:space="0" w:color="auto"/>
@@ -4205,7 +4320,7 @@
         </w:tc>
         <w:tc>
           <w:tcPr>
-            <w:tcW w:w="2132" w:type="dxa"/>
+            <w:tcW w:w="2173" w:type="dxa"/>
             <w:tcBorders>
               <w:top w:val="single" w:sz="4" w:space="0" w:color="auto"/>
             </w:tcBorders>
@@ -4230,7 +4345,7 @@
         </w:tc>
         <w:tc>
           <w:tcPr>
-            <w:tcW w:w="1481" w:type="dxa"/>
+            <w:tcW w:w="1338" w:type="dxa"/>
             <w:tcBorders>
               <w:top w:val="single" w:sz="4" w:space="0" w:color="auto"/>
             </w:tcBorders>
@@ -4255,7 +4370,7 @@
         </w:tc>
         <w:tc>
           <w:tcPr>
-            <w:tcW w:w="1481" w:type="dxa"/>
+            <w:tcW w:w="1565" w:type="dxa"/>
             <w:tcBorders>
               <w:top w:val="single" w:sz="4" w:space="0" w:color="auto"/>
             </w:tcBorders>
@@ -4280,7 +4395,7 @@
         </w:tc>
         <w:tc>
           <w:tcPr>
-            <w:tcW w:w="1481" w:type="dxa"/>
+            <w:tcW w:w="1615" w:type="dxa"/>
             <w:tcBorders>
               <w:top w:val="single" w:sz="4" w:space="0" w:color="auto"/>
             </w:tcBorders>
@@ -4307,7 +4422,7 @@
       <w:tr>
         <w:tc>
           <w:tcPr>
-            <w:tcW w:w="1222" w:type="dxa"/>
+            <w:tcW w:w="1275" w:type="dxa"/>
             <w:vMerge/>
             <w:vAlign w:val="center"/>
           </w:tcPr>
@@ -4324,7 +4439,7 @@
         </w:tc>
         <w:tc>
           <w:tcPr>
-            <w:tcW w:w="1131" w:type="dxa"/>
+            <w:tcW w:w="1168" w:type="dxa"/>
             <w:vMerge/>
             <w:vAlign w:val="center"/>
           </w:tcPr>
@@ -4341,7 +4456,7 @@
         </w:tc>
         <w:tc>
           <w:tcPr>
-            <w:tcW w:w="2132" w:type="dxa"/>
+            <w:tcW w:w="2173" w:type="dxa"/>
           </w:tcPr>
           <w:p>
             <w:pPr>
@@ -4363,7 +4478,7 @@
         </w:tc>
         <w:tc>
           <w:tcPr>
-            <w:tcW w:w="1481" w:type="dxa"/>
+            <w:tcW w:w="1338" w:type="dxa"/>
           </w:tcPr>
           <w:p>
             <w:pPr>
@@ -4385,7 +4500,7 @@
         </w:tc>
         <w:tc>
           <w:tcPr>
-            <w:tcW w:w="1481" w:type="dxa"/>
+            <w:tcW w:w="1565" w:type="dxa"/>
           </w:tcPr>
           <w:p>
             <w:pPr>
@@ -4407,7 +4522,7 @@
         </w:tc>
         <w:tc>
           <w:tcPr>
-            <w:tcW w:w="1481" w:type="dxa"/>
+            <w:tcW w:w="1615" w:type="dxa"/>
           </w:tcPr>
           <w:p>
             <w:pPr>
@@ -4431,7 +4546,7 @@
       <w:tr>
         <w:tc>
           <w:tcPr>
-            <w:tcW w:w="1222" w:type="dxa"/>
+            <w:tcW w:w="1275" w:type="dxa"/>
             <w:vMerge/>
             <w:vAlign w:val="center"/>
           </w:tcPr>
@@ -4448,7 +4563,7 @@
         </w:tc>
         <w:tc>
           <w:tcPr>
-            <w:tcW w:w="1131" w:type="dxa"/>
+            <w:tcW w:w="1168" w:type="dxa"/>
             <w:vMerge/>
             <w:tcBorders>
               <w:bottom w:val="single" w:sz="4" w:space="0" w:color="auto"/>
@@ -4468,7 +4583,7 @@
         </w:tc>
         <w:tc>
           <w:tcPr>
-            <w:tcW w:w="2132" w:type="dxa"/>
+            <w:tcW w:w="2173" w:type="dxa"/>
             <w:tcBorders>
               <w:bottom w:val="single" w:sz="4" w:space="0" w:color="auto"/>
             </w:tcBorders>
@@ -4493,7 +4608,7 @@
         </w:tc>
         <w:tc>
           <w:tcPr>
-            <w:tcW w:w="1481" w:type="dxa"/>
+            <w:tcW w:w="1338" w:type="dxa"/>
             <w:tcBorders>
               <w:bottom w:val="single" w:sz="4" w:space="0" w:color="auto"/>
             </w:tcBorders>
@@ -4518,7 +4633,7 @@
         </w:tc>
         <w:tc>
           <w:tcPr>
-            <w:tcW w:w="1481" w:type="dxa"/>
+            <w:tcW w:w="1565" w:type="dxa"/>
             <w:tcBorders>
               <w:bottom w:val="single" w:sz="4" w:space="0" w:color="auto"/>
             </w:tcBorders>
@@ -4543,7 +4658,7 @@
         </w:tc>
         <w:tc>
           <w:tcPr>
-            <w:tcW w:w="1481" w:type="dxa"/>
+            <w:tcW w:w="1615" w:type="dxa"/>
             <w:tcBorders>
               <w:bottom w:val="single" w:sz="4" w:space="0" w:color="auto"/>
             </w:tcBorders>
@@ -4570,7 +4685,7 @@
       <w:tr>
         <w:tc>
           <w:tcPr>
-            <w:tcW w:w="1222" w:type="dxa"/>
+            <w:tcW w:w="1275" w:type="dxa"/>
             <w:vMerge/>
             <w:vAlign w:val="center"/>
           </w:tcPr>
@@ -4587,7 +4702,7 @@
         </w:tc>
         <w:tc>
           <w:tcPr>
-            <w:tcW w:w="1131" w:type="dxa"/>
+            <w:tcW w:w="1168" w:type="dxa"/>
             <w:vMerge w:val="restart"/>
             <w:tcBorders>
               <w:top w:val="single" w:sz="4" w:space="0" w:color="auto"/>
@@ -4615,7 +4730,7 @@
         </w:tc>
         <w:tc>
           <w:tcPr>
-            <w:tcW w:w="2132" w:type="dxa"/>
+            <w:tcW w:w="2173" w:type="dxa"/>
             <w:tcBorders>
               <w:top w:val="single" w:sz="4" w:space="0" w:color="auto"/>
             </w:tcBorders>
@@ -4640,7 +4755,7 @@
         </w:tc>
         <w:tc>
           <w:tcPr>
-            <w:tcW w:w="1481" w:type="dxa"/>
+            <w:tcW w:w="1338" w:type="dxa"/>
             <w:tcBorders>
               <w:top w:val="single" w:sz="4" w:space="0" w:color="auto"/>
             </w:tcBorders>
@@ -4665,7 +4780,7 @@
         </w:tc>
         <w:tc>
           <w:tcPr>
-            <w:tcW w:w="1481" w:type="dxa"/>
+            <w:tcW w:w="1565" w:type="dxa"/>
             <w:tcBorders>
               <w:top w:val="single" w:sz="4" w:space="0" w:color="auto"/>
             </w:tcBorders>
@@ -4690,7 +4805,7 @@
         </w:tc>
         <w:tc>
           <w:tcPr>
-            <w:tcW w:w="1481" w:type="dxa"/>
+            <w:tcW w:w="1615" w:type="dxa"/>
             <w:tcBorders>
               <w:top w:val="single" w:sz="4" w:space="0" w:color="auto"/>
             </w:tcBorders>
@@ -4717,7 +4832,7 @@
       <w:tr>
         <w:tc>
           <w:tcPr>
-            <w:tcW w:w="1222" w:type="dxa"/>
+            <w:tcW w:w="1275" w:type="dxa"/>
             <w:vMerge/>
             <w:vAlign w:val="center"/>
           </w:tcPr>
@@ -4734,7 +4849,7 @@
         </w:tc>
         <w:tc>
           <w:tcPr>
-            <w:tcW w:w="1131" w:type="dxa"/>
+            <w:tcW w:w="1168" w:type="dxa"/>
             <w:vMerge/>
             <w:vAlign w:val="center"/>
           </w:tcPr>
@@ -4751,7 +4866,7 @@
         </w:tc>
         <w:tc>
           <w:tcPr>
-            <w:tcW w:w="2132" w:type="dxa"/>
+            <w:tcW w:w="2173" w:type="dxa"/>
           </w:tcPr>
           <w:p>
             <w:pPr>
@@ -4773,7 +4888,7 @@
         </w:tc>
         <w:tc>
           <w:tcPr>
-            <w:tcW w:w="1481" w:type="dxa"/>
+            <w:tcW w:w="1338" w:type="dxa"/>
           </w:tcPr>
           <w:p>
             <w:pPr>
@@ -4795,7 +4910,7 @@
         </w:tc>
         <w:tc>
           <w:tcPr>
-            <w:tcW w:w="1481" w:type="dxa"/>
+            <w:tcW w:w="1565" w:type="dxa"/>
           </w:tcPr>
           <w:p>
             <w:pPr>
@@ -4817,7 +4932,7 @@
         </w:tc>
         <w:tc>
           <w:tcPr>
-            <w:tcW w:w="1481" w:type="dxa"/>
+            <w:tcW w:w="1615" w:type="dxa"/>
           </w:tcPr>
           <w:p>
             <w:pPr>
@@ -4841,7 +4956,7 @@
       <w:tr>
         <w:tc>
           <w:tcPr>
-            <w:tcW w:w="1222" w:type="dxa"/>
+            <w:tcW w:w="1275" w:type="dxa"/>
             <w:vMerge/>
             <w:vAlign w:val="center"/>
           </w:tcPr>
@@ -4858,7 +4973,7 @@
         </w:tc>
         <w:tc>
           <w:tcPr>
-            <w:tcW w:w="1131" w:type="dxa"/>
+            <w:tcW w:w="1168" w:type="dxa"/>
             <w:vMerge/>
             <w:tcBorders>
               <w:bottom w:val="single" w:sz="4" w:space="0" w:color="auto"/>
@@ -4878,7 +4993,7 @@
         </w:tc>
         <w:tc>
           <w:tcPr>
-            <w:tcW w:w="2132" w:type="dxa"/>
+            <w:tcW w:w="2173" w:type="dxa"/>
             <w:tcBorders>
               <w:bottom w:val="single" w:sz="4" w:space="0" w:color="auto"/>
             </w:tcBorders>
@@ -4903,7 +5018,7 @@
         </w:tc>
         <w:tc>
           <w:tcPr>
-            <w:tcW w:w="1481" w:type="dxa"/>
+            <w:tcW w:w="1338" w:type="dxa"/>
             <w:tcBorders>
               <w:bottom w:val="single" w:sz="4" w:space="0" w:color="auto"/>
             </w:tcBorders>
@@ -4928,7 +5043,7 @@
         </w:tc>
         <w:tc>
           <w:tcPr>
-            <w:tcW w:w="1481" w:type="dxa"/>
+            <w:tcW w:w="1565" w:type="dxa"/>
             <w:tcBorders>
               <w:bottom w:val="single" w:sz="4" w:space="0" w:color="auto"/>
             </w:tcBorders>
@@ -4953,7 +5068,7 @@
         </w:tc>
         <w:tc>
           <w:tcPr>
-            <w:tcW w:w="1481" w:type="dxa"/>
+            <w:tcW w:w="1615" w:type="dxa"/>
             <w:tcBorders>
               <w:bottom w:val="single" w:sz="4" w:space="0" w:color="auto"/>
             </w:tcBorders>
@@ -4980,7 +5095,7 @@
       <w:tr>
         <w:tc>
           <w:tcPr>
-            <w:tcW w:w="1222" w:type="dxa"/>
+            <w:tcW w:w="1275" w:type="dxa"/>
             <w:vMerge/>
             <w:vAlign w:val="center"/>
           </w:tcPr>
@@ -4997,7 +5112,7 @@
         </w:tc>
         <w:tc>
           <w:tcPr>
-            <w:tcW w:w="1131" w:type="dxa"/>
+            <w:tcW w:w="1168" w:type="dxa"/>
             <w:vMerge w:val="restart"/>
             <w:tcBorders>
               <w:top w:val="single" w:sz="4" w:space="0" w:color="auto"/>
@@ -5025,7 +5140,7 @@
         </w:tc>
         <w:tc>
           <w:tcPr>
-            <w:tcW w:w="2132" w:type="dxa"/>
+            <w:tcW w:w="2173" w:type="dxa"/>
             <w:tcBorders>
               <w:top w:val="single" w:sz="4" w:space="0" w:color="auto"/>
             </w:tcBorders>
@@ -5050,7 +5165,7 @@
         </w:tc>
         <w:tc>
           <w:tcPr>
-            <w:tcW w:w="1481" w:type="dxa"/>
+            <w:tcW w:w="1338" w:type="dxa"/>
             <w:tcBorders>
               <w:top w:val="single" w:sz="4" w:space="0" w:color="auto"/>
             </w:tcBorders>
@@ -5075,7 +5190,7 @@
         </w:tc>
         <w:tc>
           <w:tcPr>
-            <w:tcW w:w="1481" w:type="dxa"/>
+            <w:tcW w:w="1565" w:type="dxa"/>
             <w:tcBorders>
               <w:top w:val="single" w:sz="4" w:space="0" w:color="auto"/>
             </w:tcBorders>
@@ -5100,7 +5215,7 @@
         </w:tc>
         <w:tc>
           <w:tcPr>
-            <w:tcW w:w="1481" w:type="dxa"/>
+            <w:tcW w:w="1615" w:type="dxa"/>
             <w:tcBorders>
               <w:top w:val="single" w:sz="4" w:space="0" w:color="auto"/>
             </w:tcBorders>
@@ -5127,7 +5242,7 @@
       <w:tr>
         <w:tc>
           <w:tcPr>
-            <w:tcW w:w="1222" w:type="dxa"/>
+            <w:tcW w:w="1275" w:type="dxa"/>
             <w:vMerge/>
             <w:vAlign w:val="center"/>
           </w:tcPr>
@@ -5144,7 +5259,7 @@
         </w:tc>
         <w:tc>
           <w:tcPr>
-            <w:tcW w:w="1131" w:type="dxa"/>
+            <w:tcW w:w="1168" w:type="dxa"/>
             <w:vMerge/>
             <w:vAlign w:val="center"/>
           </w:tcPr>
@@ -5161,7 +5276,7 @@
         </w:tc>
         <w:tc>
           <w:tcPr>
-            <w:tcW w:w="2132" w:type="dxa"/>
+            <w:tcW w:w="2173" w:type="dxa"/>
           </w:tcPr>
           <w:p>
             <w:pPr>
@@ -5183,7 +5298,7 @@
         </w:tc>
         <w:tc>
           <w:tcPr>
-            <w:tcW w:w="1481" w:type="dxa"/>
+            <w:tcW w:w="1338" w:type="dxa"/>
           </w:tcPr>
           <w:p>
             <w:pPr>
@@ -5205,7 +5320,7 @@
         </w:tc>
         <w:tc>
           <w:tcPr>
-            <w:tcW w:w="1481" w:type="dxa"/>
+            <w:tcW w:w="1565" w:type="dxa"/>
           </w:tcPr>
           <w:p>
             <w:pPr>
@@ -5227,7 +5342,7 @@
         </w:tc>
         <w:tc>
           <w:tcPr>
-            <w:tcW w:w="1481" w:type="dxa"/>
+            <w:tcW w:w="1615" w:type="dxa"/>
           </w:tcPr>
           <w:p>
             <w:pPr>
@@ -5251,7 +5366,7 @@
       <w:tr>
         <w:tc>
           <w:tcPr>
-            <w:tcW w:w="1222" w:type="dxa"/>
+            <w:tcW w:w="1275" w:type="dxa"/>
             <w:vMerge/>
             <w:tcBorders>
               <w:bottom w:val="single" w:sz="4" w:space="0" w:color="auto"/>
@@ -5271,7 +5386,7 @@
         </w:tc>
         <w:tc>
           <w:tcPr>
-            <w:tcW w:w="1131" w:type="dxa"/>
+            <w:tcW w:w="1168" w:type="dxa"/>
             <w:vMerge/>
             <w:tcBorders>
               <w:bottom w:val="single" w:sz="4" w:space="0" w:color="auto"/>
@@ -5291,7 +5406,7 @@
         </w:tc>
         <w:tc>
           <w:tcPr>
-            <w:tcW w:w="2132" w:type="dxa"/>
+            <w:tcW w:w="2173" w:type="dxa"/>
             <w:tcBorders>
               <w:bottom w:val="single" w:sz="4" w:space="0" w:color="auto"/>
             </w:tcBorders>
@@ -5316,7 +5431,7 @@
         </w:tc>
         <w:tc>
           <w:tcPr>
-            <w:tcW w:w="1481" w:type="dxa"/>
+            <w:tcW w:w="1338" w:type="dxa"/>
             <w:tcBorders>
               <w:bottom w:val="single" w:sz="4" w:space="0" w:color="auto"/>
             </w:tcBorders>
@@ -5341,7 +5456,7 @@
         </w:tc>
         <w:tc>
           <w:tcPr>
-            <w:tcW w:w="1481" w:type="dxa"/>
+            <w:tcW w:w="1565" w:type="dxa"/>
             <w:tcBorders>
               <w:bottom w:val="single" w:sz="4" w:space="0" w:color="auto"/>
             </w:tcBorders>
@@ -5366,7 +5481,7 @@
         </w:tc>
         <w:tc>
           <w:tcPr>
-            <w:tcW w:w="1481" w:type="dxa"/>
+            <w:tcW w:w="1615" w:type="dxa"/>
             <w:tcBorders>
               <w:bottom w:val="single" w:sz="4" w:space="0" w:color="auto"/>
             </w:tcBorders>
@@ -5393,7 +5508,7 @@
       <w:tr>
         <w:tc>
           <w:tcPr>
-            <w:tcW w:w="1222" w:type="dxa"/>
+            <w:tcW w:w="1275" w:type="dxa"/>
             <w:tcBorders>
               <w:top w:val="single" w:sz="4" w:space="0" w:color="auto"/>
               <w:bottom w:val="single" w:sz="4" w:space="0" w:color="auto"/>
@@ -5421,7 +5536,7 @@
         </w:tc>
         <w:tc>
           <w:tcPr>
-            <w:tcW w:w="1131" w:type="dxa"/>
+            <w:tcW w:w="1168" w:type="dxa"/>
             <w:tcBorders>
               <w:top w:val="single" w:sz="4" w:space="0" w:color="auto"/>
               <w:bottom w:val="single" w:sz="4" w:space="0" w:color="auto"/>
@@ -5449,7 +5564,7 @@
         </w:tc>
         <w:tc>
           <w:tcPr>
-            <w:tcW w:w="2132" w:type="dxa"/>
+            <w:tcW w:w="2173" w:type="dxa"/>
             <w:tcBorders>
               <w:top w:val="single" w:sz="4" w:space="0" w:color="auto"/>
               <w:bottom w:val="single" w:sz="4" w:space="0" w:color="auto"/>
@@ -5475,7 +5590,7 @@
         </w:tc>
         <w:tc>
           <w:tcPr>
-            <w:tcW w:w="1481" w:type="dxa"/>
+            <w:tcW w:w="1338" w:type="dxa"/>
             <w:tcBorders>
               <w:top w:val="single" w:sz="4" w:space="0" w:color="auto"/>
               <w:bottom w:val="single" w:sz="4" w:space="0" w:color="auto"/>
@@ -5501,7 +5616,7 @@
         </w:tc>
         <w:tc>
           <w:tcPr>
-            <w:tcW w:w="1481" w:type="dxa"/>
+            <w:tcW w:w="1565" w:type="dxa"/>
             <w:tcBorders>
               <w:top w:val="single" w:sz="4" w:space="0" w:color="auto"/>
               <w:bottom w:val="single" w:sz="4" w:space="0" w:color="auto"/>
@@ -5527,7 +5642,7 @@
         </w:tc>
         <w:tc>
           <w:tcPr>
-            <w:tcW w:w="1481" w:type="dxa"/>
+            <w:tcW w:w="1615" w:type="dxa"/>
             <w:tcBorders>
               <w:top w:val="single" w:sz="4" w:space="0" w:color="auto"/>
               <w:bottom w:val="single" w:sz="4" w:space="0" w:color="auto"/>
@@ -5555,7 +5670,7 @@
       <w:tr>
         <w:tc>
           <w:tcPr>
-            <w:tcW w:w="1222" w:type="dxa"/>
+            <w:tcW w:w="1275" w:type="dxa"/>
             <w:tcBorders>
               <w:top w:val="single" w:sz="4" w:space="0" w:color="auto"/>
               <w:bottom w:val="single" w:sz="4" w:space="0" w:color="auto"/>
@@ -5583,7 +5698,7 @@
         </w:tc>
         <w:tc>
           <w:tcPr>
-            <w:tcW w:w="1131" w:type="dxa"/>
+            <w:tcW w:w="1168" w:type="dxa"/>
             <w:tcBorders>
               <w:top w:val="single" w:sz="4" w:space="0" w:color="auto"/>
               <w:bottom w:val="single" w:sz="4" w:space="0" w:color="auto"/>
@@ -5611,7 +5726,7 @@
         </w:tc>
         <w:tc>
           <w:tcPr>
-            <w:tcW w:w="2132" w:type="dxa"/>
+            <w:tcW w:w="2173" w:type="dxa"/>
             <w:tcBorders>
               <w:top w:val="single" w:sz="4" w:space="0" w:color="auto"/>
               <w:bottom w:val="single" w:sz="4" w:space="0" w:color="auto"/>
@@ -5637,7 +5752,7 @@
         </w:tc>
         <w:tc>
           <w:tcPr>
-            <w:tcW w:w="1481" w:type="dxa"/>
+            <w:tcW w:w="1338" w:type="dxa"/>
             <w:tcBorders>
               <w:top w:val="single" w:sz="4" w:space="0" w:color="auto"/>
               <w:bottom w:val="single" w:sz="4" w:space="0" w:color="auto"/>
@@ -5663,7 +5778,7 @@
         </w:tc>
         <w:tc>
           <w:tcPr>
-            <w:tcW w:w="1481" w:type="dxa"/>
+            <w:tcW w:w="1565" w:type="dxa"/>
             <w:tcBorders>
               <w:top w:val="single" w:sz="4" w:space="0" w:color="auto"/>
               <w:bottom w:val="single" w:sz="4" w:space="0" w:color="auto"/>
@@ -5689,7 +5804,7 @@
         </w:tc>
         <w:tc>
           <w:tcPr>
-            <w:tcW w:w="1481" w:type="dxa"/>
+            <w:tcW w:w="1615" w:type="dxa"/>
             <w:tcBorders>
               <w:top w:val="single" w:sz="4" w:space="0" w:color="auto"/>
               <w:bottom w:val="single" w:sz="4" w:space="0" w:color="auto"/>
@@ -5717,7 +5832,7 @@
       <w:tr>
         <w:tc>
           <w:tcPr>
-            <w:tcW w:w="1222" w:type="dxa"/>
+            <w:tcW w:w="1275" w:type="dxa"/>
             <w:tcBorders>
               <w:top w:val="single" w:sz="4" w:space="0" w:color="auto"/>
             </w:tcBorders>
@@ -5744,7 +5859,7 @@
         </w:tc>
         <w:tc>
           <w:tcPr>
-            <w:tcW w:w="1131" w:type="dxa"/>
+            <w:tcW w:w="1168" w:type="dxa"/>
             <w:tcBorders>
               <w:top w:val="single" w:sz="4" w:space="0" w:color="auto"/>
             </w:tcBorders>
@@ -5771,7 +5886,7 @@
         </w:tc>
         <w:tc>
           <w:tcPr>
-            <w:tcW w:w="2132" w:type="dxa"/>
+            <w:tcW w:w="2173" w:type="dxa"/>
             <w:tcBorders>
               <w:top w:val="single" w:sz="4" w:space="0" w:color="auto"/>
             </w:tcBorders>
@@ -5796,7 +5911,7 @@
         </w:tc>
         <w:tc>
           <w:tcPr>
-            <w:tcW w:w="1481" w:type="dxa"/>
+            <w:tcW w:w="1338" w:type="dxa"/>
             <w:tcBorders>
               <w:top w:val="single" w:sz="4" w:space="0" w:color="auto"/>
             </w:tcBorders>
@@ -5821,7 +5936,7 @@
         </w:tc>
         <w:tc>
           <w:tcPr>
-            <w:tcW w:w="1481" w:type="dxa"/>
+            <w:tcW w:w="1565" w:type="dxa"/>
             <w:tcBorders>
               <w:top w:val="single" w:sz="4" w:space="0" w:color="auto"/>
             </w:tcBorders>
@@ -5846,7 +5961,7 @@
         </w:tc>
         <w:tc>
           <w:tcPr>
-            <w:tcW w:w="1481" w:type="dxa"/>
+            <w:tcW w:w="1615" w:type="dxa"/>
             <w:tcBorders>
               <w:top w:val="single" w:sz="4" w:space="0" w:color="auto"/>
             </w:tcBorders>

</xml_diff>